<commit_message>
Saque la tabla de riesgos del informe de avance
</commit_message>
<xml_diff>
--- a/Entregables/Informe de avance/Vigente/07.8.Informe de Avance.docx
+++ b/Entregables/Informe de avance/Vigente/07.8.Informe de Avance.docx
@@ -326,8 +326,18 @@
                 <w:sz w:val="22"/>
                 <w:szCs w:val="22"/>
               </w:rPr>
-              <w:t>Back End</w:t>
-            </w:r>
+              <w:t xml:space="preserve">Back </w:t>
+            </w:r>
+            <w:proofErr w:type="spellStart"/>
+            <w:r>
+              <w:rPr>
+                <w:rFonts w:ascii="Arial" w:eastAsia="Arial" w:hAnsi="Arial" w:cs="Arial"/>
+                <w:sz w:val="22"/>
+                <w:szCs w:val="22"/>
+              </w:rPr>
+              <w:t>End</w:t>
+            </w:r>
+            <w:proofErr w:type="spellEnd"/>
           </w:p>
           <w:p>
             <w:pPr>
@@ -350,8 +360,18 @@
                 <w:sz w:val="22"/>
                 <w:szCs w:val="22"/>
               </w:rPr>
-              <w:t>Front End</w:t>
-            </w:r>
+              <w:t xml:space="preserve">Front </w:t>
+            </w:r>
+            <w:proofErr w:type="spellStart"/>
+            <w:r>
+              <w:rPr>
+                <w:rFonts w:ascii="Arial" w:eastAsia="Arial" w:hAnsi="Arial" w:cs="Arial"/>
+                <w:sz w:val="22"/>
+                <w:szCs w:val="22"/>
+              </w:rPr>
+              <w:t>End</w:t>
+            </w:r>
+            <w:proofErr w:type="spellEnd"/>
           </w:p>
           <w:p>
             <w:pPr>
@@ -456,6 +476,8 @@
               </w:rPr>
               <w:t xml:space="preserve"> de riesgos</w:t>
             </w:r>
+            <w:bookmarkStart w:id="0" w:name="_GoBack"/>
+            <w:bookmarkEnd w:id="0"/>
           </w:p>
           <w:p>
             <w:pPr>
@@ -478,7 +500,15 @@
                 <w:sz w:val="22"/>
                 <w:szCs w:val="22"/>
               </w:rPr>
-              <w:t>Tabla de riesgos</w:t>
+              <w:t>Estimación</w:t>
+            </w:r>
+            <w:r>
+              <w:rPr>
+                <w:rFonts w:ascii="Arial" w:eastAsia="Arial" w:hAnsi="Arial" w:cs="Arial"/>
+                <w:sz w:val="22"/>
+                <w:szCs w:val="22"/>
+              </w:rPr>
+              <w:t xml:space="preserve"> de costos</w:t>
             </w:r>
           </w:p>
           <w:p>
@@ -502,15 +532,7 @@
                 <w:sz w:val="22"/>
                 <w:szCs w:val="22"/>
               </w:rPr>
-              <w:t>Estimación</w:t>
-            </w:r>
-            <w:r>
-              <w:rPr>
-                <w:rFonts w:ascii="Arial" w:eastAsia="Arial" w:hAnsi="Arial" w:cs="Arial"/>
-                <w:sz w:val="22"/>
-                <w:szCs w:val="22"/>
-              </w:rPr>
-              <w:t xml:space="preserve"> de costos</w:t>
+              <w:t>Matriz de roles y responsabilidades</w:t>
             </w:r>
           </w:p>
           <w:p>
@@ -534,7 +556,7 @@
                 <w:sz w:val="22"/>
                 <w:szCs w:val="22"/>
               </w:rPr>
-              <w:t>Matriz de roles y responsabilidades</w:t>
+              <w:t>Matriz de comunicaciones</w:t>
             </w:r>
           </w:p>
           <w:p>
@@ -558,7 +580,7 @@
                 <w:sz w:val="22"/>
                 <w:szCs w:val="22"/>
               </w:rPr>
-              <w:t>Matriz de comunicaciones</w:t>
+              <w:t>Matriz de habilidades y competencias</w:t>
             </w:r>
           </w:p>
           <w:p>
@@ -582,32 +604,36 @@
                 <w:sz w:val="22"/>
                 <w:szCs w:val="22"/>
               </w:rPr>
-              <w:t>Matriz de habilidades y competencias</w:t>
-            </w:r>
-          </w:p>
-          <w:p>
-            <w:pPr>
-              <w:pStyle w:val="Prrafodelista"/>
-              <w:keepLines/>
-              <w:numPr>
-                <w:ilvl w:val="0"/>
-                <w:numId w:val="4"/>
-              </w:numPr>
-              <w:spacing w:after="120"/>
-              <w:rPr>
-                <w:rFonts w:ascii="Arial" w:eastAsia="Arial" w:hAnsi="Arial" w:cs="Arial"/>
-                <w:sz w:val="22"/>
-                <w:szCs w:val="22"/>
-              </w:rPr>
-            </w:pPr>
-            <w:r>
-              <w:rPr>
-                <w:rFonts w:ascii="Arial" w:eastAsia="Arial" w:hAnsi="Arial" w:cs="Arial"/>
-                <w:sz w:val="22"/>
-                <w:szCs w:val="22"/>
-              </w:rPr>
-              <w:t>Maqueta del front end</w:t>
-            </w:r>
+              <w:t xml:space="preserve">Maqueta del </w:t>
+            </w:r>
+            <w:proofErr w:type="spellStart"/>
+            <w:r>
+              <w:rPr>
+                <w:rFonts w:ascii="Arial" w:eastAsia="Arial" w:hAnsi="Arial" w:cs="Arial"/>
+                <w:sz w:val="22"/>
+                <w:szCs w:val="22"/>
+              </w:rPr>
+              <w:t>front</w:t>
+            </w:r>
+            <w:proofErr w:type="spellEnd"/>
+            <w:r>
+              <w:rPr>
+                <w:rFonts w:ascii="Arial" w:eastAsia="Arial" w:hAnsi="Arial" w:cs="Arial"/>
+                <w:sz w:val="22"/>
+                <w:szCs w:val="22"/>
+              </w:rPr>
+              <w:t xml:space="preserve"> </w:t>
+            </w:r>
+            <w:proofErr w:type="spellStart"/>
+            <w:r>
+              <w:rPr>
+                <w:rFonts w:ascii="Arial" w:eastAsia="Arial" w:hAnsi="Arial" w:cs="Arial"/>
+                <w:sz w:val="22"/>
+                <w:szCs w:val="22"/>
+              </w:rPr>
+              <w:t>end</w:t>
+            </w:r>
+            <w:proofErr w:type="spellEnd"/>
           </w:p>
           <w:p>
             <w:pPr>
@@ -1193,8 +1219,6 @@
         </w:rPr>
         <w:t>7</w:t>
       </w:r>
-      <w:bookmarkStart w:id="0" w:name="_GoBack"/>
-      <w:bookmarkEnd w:id="0"/>
       <w:r>
         <w:rPr>
           <w:rFonts w:ascii="Arial" w:eastAsia="Arial" w:hAnsi="Arial" w:cs="Arial"/>
@@ -1371,11 +1395,19 @@
               <w:spacing w:after="120"/>
               <w:ind w:left="175"/>
             </w:pPr>
-            <w:r>
-              <w:rPr>
-                <w:rFonts w:ascii="Arial" w:eastAsia="Arial" w:hAnsi="Arial" w:cs="Arial"/>
-              </w:rPr>
-              <w:t>Budic, Hernán</w:t>
+            <w:proofErr w:type="spellStart"/>
+            <w:r>
+              <w:rPr>
+                <w:rFonts w:ascii="Arial" w:eastAsia="Arial" w:hAnsi="Arial" w:cs="Arial"/>
+              </w:rPr>
+              <w:t>Budic</w:t>
+            </w:r>
+            <w:proofErr w:type="spellEnd"/>
+            <w:r>
+              <w:rPr>
+                <w:rFonts w:ascii="Arial" w:eastAsia="Arial" w:hAnsi="Arial" w:cs="Arial"/>
+              </w:rPr>
+              <w:t>, Hernán</w:t>
             </w:r>
           </w:p>
         </w:tc>
@@ -1438,11 +1470,19 @@
               <w:spacing w:after="120"/>
               <w:ind w:left="175"/>
             </w:pPr>
-            <w:r>
-              <w:rPr>
-                <w:rFonts w:ascii="Arial" w:eastAsia="Arial" w:hAnsi="Arial" w:cs="Arial"/>
-              </w:rPr>
-              <w:t>Croci, Federico</w:t>
+            <w:proofErr w:type="spellStart"/>
+            <w:r>
+              <w:rPr>
+                <w:rFonts w:ascii="Arial" w:eastAsia="Arial" w:hAnsi="Arial" w:cs="Arial"/>
+              </w:rPr>
+              <w:t>Croci</w:t>
+            </w:r>
+            <w:proofErr w:type="spellEnd"/>
+            <w:r>
+              <w:rPr>
+                <w:rFonts w:ascii="Arial" w:eastAsia="Arial" w:hAnsi="Arial" w:cs="Arial"/>
+              </w:rPr>
+              <w:t>, Federico</w:t>
             </w:r>
           </w:p>
         </w:tc>
@@ -1757,13 +1797,32 @@
           <w:i/>
           <w:sz w:val="22"/>
         </w:rPr>
-        <w:t xml:space="preserve"> Ing. Federico Casuseslu, Ing. Nicolás Rodriguez</w:t>
+        <w:t xml:space="preserve"> Ing. Federico </w:t>
+      </w:r>
+      <w:proofErr w:type="spellStart"/>
+      <w:r>
+        <w:rPr>
+          <w:rFonts w:ascii="Arial" w:eastAsia="Arial" w:hAnsi="Arial" w:cs="Arial"/>
+          <w:i/>
+          <w:sz w:val="22"/>
+        </w:rPr>
+        <w:t>Casuseslu</w:t>
+      </w:r>
+      <w:proofErr w:type="spellEnd"/>
+      <w:r>
+        <w:rPr>
+          <w:rFonts w:ascii="Arial" w:eastAsia="Arial" w:hAnsi="Arial" w:cs="Arial"/>
+          <w:i/>
+          <w:sz w:val="22"/>
+        </w:rPr>
+        <w:t>, Ing. Nicolás Rodriguez</w:t>
       </w:r>
     </w:p>
     <w:p>
       <w:pPr>
         <w:jc w:val="both"/>
       </w:pPr>
+      <w:proofErr w:type="spellStart"/>
       <w:r>
         <w:rPr>
           <w:rFonts w:ascii="Arial" w:eastAsia="Arial" w:hAnsi="Arial" w:cs="Arial"/>
@@ -1771,7 +1830,17 @@
           <w:i/>
           <w:sz w:val="22"/>
         </w:rPr>
-        <w:t xml:space="preserve">Controller: </w:t>
+        <w:t>Controller</w:t>
+      </w:r>
+      <w:proofErr w:type="spellEnd"/>
+      <w:r>
+        <w:rPr>
+          <w:rFonts w:ascii="Arial" w:eastAsia="Arial" w:hAnsi="Arial" w:cs="Arial"/>
+          <w:b/>
+          <w:i/>
+          <w:sz w:val="22"/>
+        </w:rPr>
+        <w:t xml:space="preserve">: </w:t>
       </w:r>
       <w:r>
         <w:rPr>
@@ -1841,7 +1910,7 @@
       <w:rPr>
         <w:noProof/>
       </w:rPr>
-      <w:t>1</w:t>
+      <w:t>3</w:t>
     </w:r>
     <w:r>
       <w:fldChar w:fldCharType="end"/>
@@ -1975,12 +2044,21 @@
           <w:pPr>
             <w:jc w:val="center"/>
           </w:pPr>
+          <w:proofErr w:type="spellStart"/>
           <w:r>
             <w:rPr>
               <w:rFonts w:ascii="Arial" w:eastAsia="Arial" w:hAnsi="Arial" w:cs="Arial"/>
               <w:b/>
             </w:rPr>
-            <w:t>AsociateYa S.A.</w:t>
+            <w:t>AsociateYa</w:t>
+          </w:r>
+          <w:proofErr w:type="spellEnd"/>
+          <w:r>
+            <w:rPr>
+              <w:rFonts w:ascii="Arial" w:eastAsia="Arial" w:hAnsi="Arial" w:cs="Arial"/>
+              <w:b/>
+            </w:rPr>
+            <w:t xml:space="preserve"> S.A.</w:t>
           </w:r>
         </w:p>
       </w:tc>

</xml_diff>